<commit_message>
Made some changes to Sprint3 Retrospective.
</commit_message>
<xml_diff>
--- a/Documents/Team 10 - Sprint 3 Retrospective.docx
+++ b/Documents/Team 10 - Sprint 3 Retrospective.docx
@@ -1,6 +1,6 @@
 
 <file path=word/document.xml><?xml version="1.0" encoding="utf-8"?>
-<w:document xmlns:wpc="http://schemas.microsoft.com/office/word/2010/wordprocessingCanvas" xmlns:mc="http://schemas.openxmlformats.org/markup-compatibility/2006" xmlns:o="urn:schemas-microsoft-com:office:office" xmlns:r="http://schemas.openxmlformats.org/officeDocument/2006/relationships" xmlns:m="http://schemas.openxmlformats.org/officeDocument/2006/math" xmlns:v="urn:schemas-microsoft-com:vml" xmlns:wp14="http://schemas.microsoft.com/office/word/2010/wordprocessingDrawing" xmlns:wp="http://schemas.openxmlformats.org/drawingml/2006/wordprocessingDrawing" xmlns:w10="urn:schemas-microsoft-com:office:word" xmlns:w="http://schemas.openxmlformats.org/wordprocessingml/2006/main" xmlns:w14="http://schemas.microsoft.com/office/word/2010/wordml" xmlns:wpg="http://schemas.microsoft.com/office/word/2010/wordprocessingGroup" xmlns:wpi="http://schemas.microsoft.com/office/word/2010/wordprocessingInk" xmlns:wne="http://schemas.microsoft.com/office/word/2006/wordml" xmlns:wps="http://schemas.microsoft.com/office/word/2010/wordprocessingShape" mc:Ignorable="w14 wp14">
+<w:document xmlns:wpc="http://schemas.microsoft.com/office/word/2010/wordprocessingCanvas" xmlns:mo="http://schemas.microsoft.com/office/mac/office/2008/main" xmlns:mc="http://schemas.openxmlformats.org/markup-compatibility/2006" xmlns:mv="urn:schemas-microsoft-com:mac:vml" xmlns:o="urn:schemas-microsoft-com:office:office" xmlns:r="http://schemas.openxmlformats.org/officeDocument/2006/relationships" xmlns:m="http://schemas.openxmlformats.org/officeDocument/2006/math" xmlns:v="urn:schemas-microsoft-com:vml" xmlns:wp14="http://schemas.microsoft.com/office/word/2010/wordprocessingDrawing" xmlns:wp="http://schemas.openxmlformats.org/drawingml/2006/wordprocessingDrawing" xmlns:w10="urn:schemas-microsoft-com:office:word" xmlns:w="http://schemas.openxmlformats.org/wordprocessingml/2006/main" xmlns:w14="http://schemas.microsoft.com/office/word/2010/wordml" xmlns:wpg="http://schemas.microsoft.com/office/word/2010/wordprocessingGroup" xmlns:wpi="http://schemas.microsoft.com/office/word/2010/wordprocessingInk" xmlns:wne="http://schemas.microsoft.com/office/word/2006/wordml" xmlns:wps="http://schemas.microsoft.com/office/word/2010/wordprocessingShape" mc:Ignorable="w14 wp14">
   <w:body>
     <w:p>
       <w:pPr>
@@ -417,12 +417,12 @@
         <w:tblLook w:val="04A0" w:firstRow="1" w:lastRow="0" w:firstColumn="1" w:lastColumn="0" w:noHBand="0" w:noVBand="1"/>
       </w:tblPr>
       <w:tblGrid>
-        <w:gridCol w:w="458"/>
-        <w:gridCol w:w="3067"/>
-        <w:gridCol w:w="630"/>
-        <w:gridCol w:w="630"/>
-        <w:gridCol w:w="534"/>
-        <w:gridCol w:w="3890"/>
+        <w:gridCol w:w="455"/>
+        <w:gridCol w:w="2983"/>
+        <w:gridCol w:w="622"/>
+        <w:gridCol w:w="898"/>
+        <w:gridCol w:w="491"/>
+        <w:gridCol w:w="3760"/>
       </w:tblGrid>
       <w:tr>
         <w:trPr>
@@ -462,7 +462,7 @@
         </w:tc>
         <w:tc>
           <w:tcPr>
-            <w:tcW w:w="3067" w:type="dxa"/>
+            <w:tcW w:w="3051" w:type="dxa"/>
             <w:tcBorders>
               <w:top w:val="single" w:sz="18" w:space="0" w:color="auto"/>
               <w:left w:val="single" w:sz="18" w:space="0" w:color="auto"/>
@@ -492,7 +492,7 @@
         </w:tc>
         <w:tc>
           <w:tcPr>
-            <w:tcW w:w="630" w:type="dxa"/>
+            <w:tcW w:w="628" w:type="dxa"/>
             <w:tcBorders>
               <w:top w:val="single" w:sz="18" w:space="0" w:color="auto"/>
               <w:left w:val="single" w:sz="18" w:space="0" w:color="auto"/>
@@ -520,7 +520,7 @@
         </w:tc>
         <w:tc>
           <w:tcPr>
-            <w:tcW w:w="630" w:type="dxa"/>
+            <w:tcW w:w="918" w:type="dxa"/>
             <w:tcBorders>
               <w:top w:val="single" w:sz="18" w:space="0" w:color="auto"/>
               <w:left w:val="single" w:sz="18" w:space="0" w:color="auto"/>
@@ -548,7 +548,7 @@
         </w:tc>
         <w:tc>
           <w:tcPr>
-            <w:tcW w:w="534" w:type="dxa"/>
+            <w:tcW w:w="290" w:type="dxa"/>
             <w:tcBorders>
               <w:top w:val="single" w:sz="18" w:space="0" w:color="auto"/>
               <w:left w:val="single" w:sz="18" w:space="0" w:color="auto"/>
@@ -576,7 +576,7 @@
         </w:tc>
         <w:tc>
           <w:tcPr>
-            <w:tcW w:w="3890" w:type="dxa"/>
+            <w:tcW w:w="3864" w:type="dxa"/>
             <w:tcBorders>
               <w:top w:val="single" w:sz="18" w:space="0" w:color="auto"/>
               <w:left w:val="single" w:sz="18" w:space="0" w:color="auto"/>
@@ -648,7 +648,7 @@
         </w:tc>
         <w:tc>
           <w:tcPr>
-            <w:tcW w:w="3067" w:type="dxa"/>
+            <w:tcW w:w="3051" w:type="dxa"/>
             <w:tcBorders>
               <w:top w:val="single" w:sz="18" w:space="0" w:color="auto"/>
               <w:left w:val="single" w:sz="18" w:space="0" w:color="auto"/>
@@ -718,7 +718,7 @@
         </w:tc>
         <w:tc>
           <w:tcPr>
-            <w:tcW w:w="630" w:type="dxa"/>
+            <w:tcW w:w="628" w:type="dxa"/>
             <w:tcBorders>
               <w:top w:val="single" w:sz="18" w:space="0" w:color="auto"/>
               <w:left w:val="single" w:sz="18" w:space="0" w:color="auto"/>
@@ -734,11 +734,18 @@
                 <w:szCs w:val="24"/>
               </w:rPr>
             </w:pPr>
-          </w:p>
-        </w:tc>
-        <w:tc>
-          <w:tcPr>
-            <w:tcW w:w="630" w:type="dxa"/>
+            <w:r>
+              <w:rPr>
+                <w:sz w:val="24"/>
+                <w:szCs w:val="24"/>
+              </w:rPr>
+              <w:sym w:font="Wingdings" w:char="F0FC"/>
+            </w:r>
+          </w:p>
+        </w:tc>
+        <w:tc>
+          <w:tcPr>
+            <w:tcW w:w="918" w:type="dxa"/>
             <w:tcBorders>
               <w:top w:val="single" w:sz="18" w:space="0" w:color="auto"/>
               <w:left w:val="single" w:sz="18" w:space="0" w:color="auto"/>
@@ -754,18 +761,11 @@
                 <w:szCs w:val="24"/>
               </w:rPr>
             </w:pPr>
-            <w:r>
-              <w:rPr>
-                <w:sz w:val="24"/>
-                <w:szCs w:val="24"/>
-              </w:rPr>
-              <w:sym w:font="Wingdings" w:char="F0FC"/>
-            </w:r>
-          </w:p>
-        </w:tc>
-        <w:tc>
-          <w:tcPr>
-            <w:tcW w:w="534" w:type="dxa"/>
+          </w:p>
+        </w:tc>
+        <w:tc>
+          <w:tcPr>
+            <w:tcW w:w="290" w:type="dxa"/>
             <w:tcBorders>
               <w:top w:val="single" w:sz="18" w:space="0" w:color="auto"/>
               <w:left w:val="single" w:sz="18" w:space="0" w:color="auto"/>
@@ -785,7 +785,7 @@
         </w:tc>
         <w:tc>
           <w:tcPr>
-            <w:tcW w:w="3890" w:type="dxa"/>
+            <w:tcW w:w="3864" w:type="dxa"/>
             <w:tcBorders>
               <w:top w:val="single" w:sz="18" w:space="0" w:color="auto"/>
               <w:left w:val="single" w:sz="18" w:space="0" w:color="auto"/>
@@ -796,63 +796,86 @@
             <w:pPr>
               <w:jc w:val="both"/>
               <w:rPr>
-                <w:b/>
-                <w:color w:val="FF0000"/>
-                <w:sz w:val="24"/>
-                <w:szCs w:val="24"/>
-              </w:rPr>
-            </w:pPr>
-            <w:r>
-              <w:rPr>
-                <w:b/>
-                <w:color w:val="FF0000"/>
-                <w:sz w:val="24"/>
-                <w:szCs w:val="24"/>
-              </w:rPr>
-              <w:t>****Mihir – need your input****</w:t>
-            </w:r>
-          </w:p>
-          <w:p>
-            <w:pPr>
-              <w:jc w:val="both"/>
-              <w:rPr>
-                <w:b/>
-                <w:color w:val="FF0000"/>
-                <w:sz w:val="24"/>
-                <w:szCs w:val="24"/>
-              </w:rPr>
-            </w:pPr>
-          </w:p>
-          <w:p>
-            <w:pPr>
-              <w:jc w:val="both"/>
-              <w:rPr>
-                <w:sz w:val="24"/>
-                <w:szCs w:val="24"/>
-              </w:rPr>
-            </w:pPr>
-            <w:r>
-              <w:rPr>
-                <w:sz w:val="24"/>
-                <w:szCs w:val="24"/>
-              </w:rPr>
-              <w:t xml:space="preserve">What we initially set out to accomplish was not quite achieved, but we did manage to get the visualization aspect of it underway. We did figure an effective way to display the global impact, but ran into troubles with the same being put onto the app per se. The visualization worked on a web browser, and for all we tried the same could not be done on a </w:t>
-            </w:r>
-            <w:proofErr w:type="spellStart"/>
-            <w:r>
-              <w:rPr>
-                <w:sz w:val="24"/>
-                <w:szCs w:val="24"/>
-              </w:rPr>
-              <w:t>webview</w:t>
-            </w:r>
-            <w:proofErr w:type="spellEnd"/>
-            <w:r>
-              <w:rPr>
-                <w:sz w:val="24"/>
-                <w:szCs w:val="24"/>
-              </w:rPr>
-              <w:t xml:space="preserve"> on the actual Android device. However, this was a good learning experience with which we understood a lot about visualizations and showcasing large monolithic data.</w:t>
+                <w:sz w:val="24"/>
+                <w:szCs w:val="24"/>
+              </w:rPr>
+            </w:pPr>
+            <w:r>
+              <w:rPr>
+                <w:sz w:val="24"/>
+                <w:szCs w:val="24"/>
+              </w:rPr>
+              <w:t>What we initially set out to ac</w:t>
+            </w:r>
+            <w:r>
+              <w:rPr>
+                <w:sz w:val="24"/>
+                <w:szCs w:val="24"/>
+              </w:rPr>
+              <w:t xml:space="preserve">complish was modified and </w:t>
+            </w:r>
+            <w:r>
+              <w:rPr>
+                <w:sz w:val="24"/>
+                <w:szCs w:val="24"/>
+              </w:rPr>
+              <w:t>we manage</w:t>
+            </w:r>
+            <w:r>
+              <w:rPr>
+                <w:sz w:val="24"/>
+                <w:szCs w:val="24"/>
+              </w:rPr>
+              <w:t>d</w:t>
+            </w:r>
+            <w:r>
+              <w:rPr>
+                <w:sz w:val="24"/>
+                <w:szCs w:val="24"/>
+              </w:rPr>
+              <w:t xml:space="preserve"> to get the visualization aspect of it underway. We figure</w:t>
+            </w:r>
+            <w:r>
+              <w:rPr>
+                <w:sz w:val="24"/>
+                <w:szCs w:val="24"/>
+              </w:rPr>
+              <w:t>d</w:t>
+            </w:r>
+            <w:r>
+              <w:rPr>
+                <w:sz w:val="24"/>
+                <w:szCs w:val="24"/>
+              </w:rPr>
+              <w:t xml:space="preserve"> </w:t>
+            </w:r>
+            <w:r>
+              <w:rPr>
+                <w:sz w:val="24"/>
+                <w:szCs w:val="24"/>
+              </w:rPr>
+              <w:t xml:space="preserve">out </w:t>
+            </w:r>
+            <w:r>
+              <w:rPr>
+                <w:sz w:val="24"/>
+                <w:szCs w:val="24"/>
+              </w:rPr>
+              <w:t>an effective w</w:t>
+            </w:r>
+            <w:r>
+              <w:rPr>
+                <w:sz w:val="24"/>
+                <w:szCs w:val="24"/>
+              </w:rPr>
+              <w:t>ay to display the global impact We ran into some trouble trying to display the visualization in the application due to some restrictions of the Android WebView, but we overcame that and were finally able to display the visualization on our app. T</w:t>
+            </w:r>
+            <w:r>
+              <w:rPr>
+                <w:sz w:val="24"/>
+                <w:szCs w:val="24"/>
+              </w:rPr>
+              <w:t>his was a good learning experience with which we understood a lot about visualizations and showcasing large monolithic data.</w:t>
             </w:r>
           </w:p>
         </w:tc>
@@ -891,7 +914,7 @@
         </w:tc>
         <w:tc>
           <w:tcPr>
-            <w:tcW w:w="3067" w:type="dxa"/>
+            <w:tcW w:w="3051" w:type="dxa"/>
             <w:tcBorders>
               <w:left w:val="single" w:sz="18" w:space="0" w:color="auto"/>
               <w:right w:val="single" w:sz="18" w:space="0" w:color="auto"/>
@@ -932,7 +955,7 @@
         </w:tc>
         <w:tc>
           <w:tcPr>
-            <w:tcW w:w="630" w:type="dxa"/>
+            <w:tcW w:w="628" w:type="dxa"/>
             <w:tcBorders>
               <w:left w:val="single" w:sz="18" w:space="0" w:color="auto"/>
               <w:right w:val="single" w:sz="18" w:space="0" w:color="auto"/>
@@ -958,7 +981,7 @@
         </w:tc>
         <w:tc>
           <w:tcPr>
-            <w:tcW w:w="630" w:type="dxa"/>
+            <w:tcW w:w="918" w:type="dxa"/>
             <w:tcBorders>
               <w:left w:val="single" w:sz="18" w:space="0" w:color="auto"/>
               <w:right w:val="single" w:sz="18" w:space="0" w:color="auto"/>
@@ -977,7 +1000,7 @@
         </w:tc>
         <w:tc>
           <w:tcPr>
-            <w:tcW w:w="534" w:type="dxa"/>
+            <w:tcW w:w="290" w:type="dxa"/>
             <w:tcBorders>
               <w:left w:val="single" w:sz="18" w:space="0" w:color="auto"/>
               <w:right w:val="single" w:sz="18" w:space="0" w:color="auto"/>
@@ -996,7 +1019,7 @@
         </w:tc>
         <w:tc>
           <w:tcPr>
-            <w:tcW w:w="3890" w:type="dxa"/>
+            <w:tcW w:w="3864" w:type="dxa"/>
             <w:tcBorders>
               <w:left w:val="single" w:sz="18" w:space="0" w:color="auto"/>
               <w:right w:val="single" w:sz="18" w:space="0" w:color="auto"/>
@@ -1054,7 +1077,7 @@
         </w:tc>
         <w:tc>
           <w:tcPr>
-            <w:tcW w:w="3067" w:type="dxa"/>
+            <w:tcW w:w="3051" w:type="dxa"/>
             <w:tcBorders>
               <w:left w:val="single" w:sz="18" w:space="0" w:color="auto"/>
               <w:right w:val="single" w:sz="18" w:space="0" w:color="auto"/>
@@ -1095,7 +1118,7 @@
         </w:tc>
         <w:tc>
           <w:tcPr>
-            <w:tcW w:w="630" w:type="dxa"/>
+            <w:tcW w:w="628" w:type="dxa"/>
             <w:tcBorders>
               <w:left w:val="single" w:sz="18" w:space="0" w:color="auto"/>
               <w:right w:val="single" w:sz="18" w:space="0" w:color="auto"/>
@@ -1110,11 +1133,25 @@
                 <w:szCs w:val="24"/>
               </w:rPr>
             </w:pPr>
-          </w:p>
-        </w:tc>
-        <w:tc>
-          <w:tcPr>
-            <w:tcW w:w="630" w:type="dxa"/>
+            <w:r>
+              <w:rPr>
+                <w:sz w:val="24"/>
+                <w:szCs w:val="24"/>
+              </w:rPr>
+              <w:t xml:space="preserve"> </w:t>
+            </w:r>
+            <w:r>
+              <w:rPr>
+                <w:sz w:val="24"/>
+                <w:szCs w:val="24"/>
+              </w:rPr>
+              <w:sym w:font="Wingdings" w:char="F0FC"/>
+            </w:r>
+          </w:p>
+        </w:tc>
+        <w:tc>
+          <w:tcPr>
+            <w:tcW w:w="918" w:type="dxa"/>
             <w:tcBorders>
               <w:left w:val="single" w:sz="18" w:space="0" w:color="auto"/>
               <w:right w:val="single" w:sz="18" w:space="0" w:color="auto"/>
@@ -1134,13 +1171,13 @@
                 <w:sz w:val="24"/>
                 <w:szCs w:val="24"/>
               </w:rPr>
-              <w:sym w:font="Wingdings" w:char="F0FC"/>
-            </w:r>
-          </w:p>
-        </w:tc>
-        <w:tc>
-          <w:tcPr>
-            <w:tcW w:w="534" w:type="dxa"/>
+              <w:t xml:space="preserve"> </w:t>
+            </w:r>
+          </w:p>
+        </w:tc>
+        <w:tc>
+          <w:tcPr>
+            <w:tcW w:w="290" w:type="dxa"/>
             <w:tcBorders>
               <w:left w:val="single" w:sz="18" w:space="0" w:color="auto"/>
               <w:right w:val="single" w:sz="18" w:space="0" w:color="auto"/>
@@ -1159,7 +1196,7 @@
         </w:tc>
         <w:tc>
           <w:tcPr>
-            <w:tcW w:w="3890" w:type="dxa"/>
+            <w:tcW w:w="3864" w:type="dxa"/>
             <w:tcBorders>
               <w:left w:val="single" w:sz="18" w:space="0" w:color="auto"/>
               <w:right w:val="single" w:sz="18" w:space="0" w:color="auto"/>
@@ -1169,52 +1206,52 @@
             <w:pPr>
               <w:jc w:val="both"/>
               <w:rPr>
-                <w:b/>
-                <w:color w:val="FF0000"/>
-                <w:sz w:val="24"/>
-                <w:szCs w:val="24"/>
-              </w:rPr>
-            </w:pPr>
-            <w:r>
-              <w:rPr>
-                <w:b/>
-                <w:color w:val="FF0000"/>
-                <w:sz w:val="24"/>
-                <w:szCs w:val="24"/>
-              </w:rPr>
-              <w:t>****Mihir – need your input****</w:t>
-            </w:r>
-          </w:p>
-          <w:p>
-            <w:pPr>
-              <w:jc w:val="both"/>
-              <w:rPr>
-                <w:sz w:val="24"/>
-                <w:szCs w:val="24"/>
-              </w:rPr>
-            </w:pPr>
-          </w:p>
-          <w:p>
-            <w:pPr>
-              <w:jc w:val="both"/>
-              <w:rPr>
-                <w:sz w:val="24"/>
-                <w:szCs w:val="24"/>
-              </w:rPr>
-            </w:pPr>
-            <w:r>
-              <w:rPr>
-                <w:sz w:val="24"/>
-                <w:szCs w:val="24"/>
-              </w:rPr>
-              <w:t xml:space="preserve">The problem we ran into with this one was however, similar to the one on the first </w:t>
-            </w:r>
-            <w:r>
-              <w:rPr>
-                <w:sz w:val="24"/>
-                <w:szCs w:val="24"/>
-              </w:rPr>
-              <w:t xml:space="preserve">point above. </w:t>
+                <w:sz w:val="24"/>
+                <w:szCs w:val="24"/>
+              </w:rPr>
+            </w:pPr>
+            <w:r>
+              <w:rPr>
+                <w:sz w:val="24"/>
+                <w:szCs w:val="24"/>
+              </w:rPr>
+              <w:t>We figured</w:t>
+            </w:r>
+            <w:r>
+              <w:rPr>
+                <w:sz w:val="24"/>
+                <w:szCs w:val="24"/>
+              </w:rPr>
+              <w:t xml:space="preserve"> out</w:t>
+            </w:r>
+            <w:r>
+              <w:rPr>
+                <w:sz w:val="24"/>
+                <w:szCs w:val="24"/>
+              </w:rPr>
+              <w:t xml:space="preserve"> an effective way to display the </w:t>
+            </w:r>
+            <w:r>
+              <w:rPr>
+                <w:sz w:val="24"/>
+                <w:szCs w:val="24"/>
+              </w:rPr>
+              <w:t xml:space="preserve">movements. </w:t>
+            </w:r>
+            <w:r>
+              <w:rPr>
+                <w:sz w:val="24"/>
+                <w:szCs w:val="24"/>
+              </w:rPr>
+              <w:t xml:space="preserve">We ran into some trouble trying to display the visualization in the application due to some restrictions of the Android WebView, but we overcame that and were finally able to display the </w:t>
+            </w:r>
+            <w:r>
+              <w:rPr>
+                <w:sz w:val="24"/>
+                <w:szCs w:val="24"/>
+              </w:rPr>
+              <w:lastRenderedPageBreak/>
+              <w:t xml:space="preserve">visualization on our app. </w:t>
             </w:r>
           </w:p>
         </w:tc>
@@ -1247,13 +1284,14 @@
                 <w:sz w:val="24"/>
                 <w:szCs w:val="24"/>
               </w:rPr>
+              <w:lastRenderedPageBreak/>
               <w:t>4.</w:t>
             </w:r>
           </w:p>
         </w:tc>
         <w:tc>
           <w:tcPr>
-            <w:tcW w:w="3067" w:type="dxa"/>
+            <w:tcW w:w="3051" w:type="dxa"/>
             <w:tcBorders>
               <w:left w:val="single" w:sz="18" w:space="0" w:color="auto"/>
               <w:right w:val="single" w:sz="18" w:space="0" w:color="auto"/>
@@ -1281,15 +1319,7 @@
                 <w:sz w:val="24"/>
                 <w:szCs w:val="24"/>
               </w:rPr>
-              <w:t xml:space="preserve"> The idea was to provide notifications </w:t>
-            </w:r>
-            <w:r>
-              <w:rPr>
-                <w:sz w:val="24"/>
-                <w:szCs w:val="24"/>
-              </w:rPr>
-              <w:lastRenderedPageBreak/>
-              <w:t>to the user regarding specific actions occurring in the app. Things like when the user is added to a movement, or when the list of predefined deeds is updated the user should receive a push notification.</w:t>
+              <w:t xml:space="preserve"> The idea was to provide notifications to the user regarding specific actions occurring in the app. Things like when the user is added to a movement, or when the list of predefined deeds is updated the user should receive a push notification.</w:t>
             </w:r>
             <w:r>
               <w:t xml:space="preserve"> </w:t>
@@ -1298,7 +1328,7 @@
         </w:tc>
         <w:tc>
           <w:tcPr>
-            <w:tcW w:w="630" w:type="dxa"/>
+            <w:tcW w:w="628" w:type="dxa"/>
             <w:tcBorders>
               <w:left w:val="single" w:sz="18" w:space="0" w:color="auto"/>
               <w:right w:val="single" w:sz="18" w:space="0" w:color="auto"/>
@@ -1318,14 +1348,13 @@
                 <w:sz w:val="24"/>
                 <w:szCs w:val="24"/>
               </w:rPr>
-              <w:lastRenderedPageBreak/>
               <w:sym w:font="Wingdings" w:char="F0FC"/>
             </w:r>
           </w:p>
         </w:tc>
         <w:tc>
           <w:tcPr>
-            <w:tcW w:w="630" w:type="dxa"/>
+            <w:tcW w:w="918" w:type="dxa"/>
             <w:tcBorders>
               <w:left w:val="single" w:sz="18" w:space="0" w:color="auto"/>
               <w:right w:val="single" w:sz="18" w:space="0" w:color="auto"/>
@@ -1344,7 +1373,7 @@
         </w:tc>
         <w:tc>
           <w:tcPr>
-            <w:tcW w:w="534" w:type="dxa"/>
+            <w:tcW w:w="290" w:type="dxa"/>
             <w:tcBorders>
               <w:left w:val="single" w:sz="18" w:space="0" w:color="auto"/>
               <w:right w:val="single" w:sz="18" w:space="0" w:color="auto"/>
@@ -1363,7 +1392,7 @@
         </w:tc>
         <w:tc>
           <w:tcPr>
-            <w:tcW w:w="3890" w:type="dxa"/>
+            <w:tcW w:w="3864" w:type="dxa"/>
             <w:tcBorders>
               <w:left w:val="single" w:sz="18" w:space="0" w:color="auto"/>
               <w:right w:val="single" w:sz="18" w:space="0" w:color="auto"/>
@@ -1382,15 +1411,7 @@
                 <w:sz w:val="24"/>
                 <w:szCs w:val="24"/>
               </w:rPr>
-              <w:t xml:space="preserve">The push notifications worked perfectly as the user was notified for </w:t>
-            </w:r>
-            <w:r>
-              <w:rPr>
-                <w:sz w:val="24"/>
-                <w:szCs w:val="24"/>
-              </w:rPr>
-              <w:lastRenderedPageBreak/>
-              <w:t>newly created deeds and also when he/she was added to a movement.</w:t>
+              <w:t>The push notifications worked perfectly as the user was notified for newly created deeds and also when he/she was added to a movement.</w:t>
             </w:r>
           </w:p>
         </w:tc>
@@ -1423,14 +1444,13 @@
                 <w:sz w:val="24"/>
                 <w:szCs w:val="24"/>
               </w:rPr>
-              <w:lastRenderedPageBreak/>
               <w:t>5.</w:t>
             </w:r>
           </w:p>
         </w:tc>
         <w:tc>
           <w:tcPr>
-            <w:tcW w:w="3067" w:type="dxa"/>
+            <w:tcW w:w="3051" w:type="dxa"/>
             <w:tcBorders>
               <w:left w:val="single" w:sz="18" w:space="0" w:color="auto"/>
               <w:right w:val="single" w:sz="18" w:space="0" w:color="auto"/>
@@ -1458,34 +1478,13 @@
                 <w:sz w:val="24"/>
                 <w:szCs w:val="24"/>
               </w:rPr>
-              <w:t xml:space="preserve"> Our aim was to make our app look more aesthetically pleasing. We worked on making different buttons and added new colors to make it more user</w:t>
-            </w:r>
-            <w:r>
-              <w:rPr>
-                <w:sz w:val="24"/>
-                <w:szCs w:val="24"/>
-              </w:rPr>
-              <w:t>-</w:t>
-            </w:r>
-            <w:r>
-              <w:rPr>
-                <w:sz w:val="24"/>
-                <w:szCs w:val="24"/>
-              </w:rPr>
-              <w:t xml:space="preserve">friendly. </w:t>
-            </w:r>
-            <w:r>
-              <w:rPr>
-                <w:sz w:val="24"/>
-                <w:szCs w:val="24"/>
-              </w:rPr>
-              <w:t>We also aimed at having smoother transitions.</w:t>
-            </w:r>
-          </w:p>
-        </w:tc>
-        <w:tc>
-          <w:tcPr>
-            <w:tcW w:w="630" w:type="dxa"/>
+              <w:t xml:space="preserve"> Our aim was to make our app look more aesthetically pleasing. We worked on making different buttons and added new colors to make it more user-friendly. We also aimed at having smoother transitions.</w:t>
+            </w:r>
+          </w:p>
+        </w:tc>
+        <w:tc>
+          <w:tcPr>
+            <w:tcW w:w="628" w:type="dxa"/>
             <w:tcBorders>
               <w:left w:val="single" w:sz="18" w:space="0" w:color="auto"/>
               <w:right w:val="single" w:sz="18" w:space="0" w:color="auto"/>
@@ -1511,7 +1510,7 @@
         </w:tc>
         <w:tc>
           <w:tcPr>
-            <w:tcW w:w="630" w:type="dxa"/>
+            <w:tcW w:w="918" w:type="dxa"/>
             <w:tcBorders>
               <w:left w:val="single" w:sz="18" w:space="0" w:color="auto"/>
               <w:right w:val="single" w:sz="18" w:space="0" w:color="auto"/>
@@ -1530,7 +1529,7 @@
         </w:tc>
         <w:tc>
           <w:tcPr>
-            <w:tcW w:w="534" w:type="dxa"/>
+            <w:tcW w:w="290" w:type="dxa"/>
             <w:tcBorders>
               <w:left w:val="single" w:sz="18" w:space="0" w:color="auto"/>
               <w:right w:val="single" w:sz="18" w:space="0" w:color="auto"/>
@@ -1549,7 +1548,7 @@
         </w:tc>
         <w:tc>
           <w:tcPr>
-            <w:tcW w:w="3890" w:type="dxa"/>
+            <w:tcW w:w="3864" w:type="dxa"/>
             <w:tcBorders>
               <w:left w:val="single" w:sz="18" w:space="0" w:color="auto"/>
               <w:right w:val="single" w:sz="18" w:space="0" w:color="auto"/>
@@ -1607,7 +1606,7 @@
         </w:tc>
         <w:tc>
           <w:tcPr>
-            <w:tcW w:w="3067" w:type="dxa"/>
+            <w:tcW w:w="3051" w:type="dxa"/>
             <w:tcBorders>
               <w:left w:val="single" w:sz="18" w:space="0" w:color="auto"/>
               <w:right w:val="single" w:sz="18" w:space="0" w:color="auto"/>
@@ -1635,111 +1634,13 @@
                 <w:sz w:val="24"/>
                 <w:szCs w:val="24"/>
               </w:rPr>
-              <w:t xml:space="preserve"> </w:t>
-            </w:r>
-            <w:r>
-              <w:rPr>
-                <w:sz w:val="24"/>
-                <w:szCs w:val="24"/>
-              </w:rPr>
-              <w:t>At the start of this sprint, t</w:t>
-            </w:r>
-            <w:r>
-              <w:rPr>
-                <w:sz w:val="24"/>
-                <w:szCs w:val="24"/>
-              </w:rPr>
-              <w:t xml:space="preserve">he creation of deeds and how it is linked to other users, forming a movement </w:t>
-            </w:r>
-            <w:r>
-              <w:rPr>
-                <w:sz w:val="24"/>
-                <w:szCs w:val="24"/>
-              </w:rPr>
-              <w:t>wa</w:t>
-            </w:r>
-            <w:r>
-              <w:rPr>
-                <w:sz w:val="24"/>
-                <w:szCs w:val="24"/>
-              </w:rPr>
-              <w:t xml:space="preserve">s at its elementary stage where we </w:t>
-            </w:r>
-            <w:r>
-              <w:rPr>
-                <w:sz w:val="24"/>
-                <w:szCs w:val="24"/>
-              </w:rPr>
-              <w:t>we</w:t>
-            </w:r>
-            <w:r>
-              <w:rPr>
-                <w:sz w:val="24"/>
-                <w:szCs w:val="24"/>
-              </w:rPr>
-              <w:t xml:space="preserve">re able to simply add and remove deeds. </w:t>
-            </w:r>
-            <w:r>
-              <w:rPr>
-                <w:sz w:val="24"/>
-                <w:szCs w:val="24"/>
-              </w:rPr>
-              <w:t>By the end of this sprint we</w:t>
-            </w:r>
-            <w:r>
-              <w:rPr>
-                <w:sz w:val="24"/>
-                <w:szCs w:val="24"/>
-              </w:rPr>
-              <w:t xml:space="preserve"> ma</w:t>
-            </w:r>
-            <w:r>
-              <w:rPr>
-                <w:sz w:val="24"/>
-                <w:szCs w:val="24"/>
-              </w:rPr>
-              <w:t>d</w:t>
-            </w:r>
-            <w:r>
-              <w:rPr>
-                <w:sz w:val="24"/>
-                <w:szCs w:val="24"/>
-              </w:rPr>
-              <w:t xml:space="preserve">e sure this is done the way we had intended </w:t>
-            </w:r>
-            <w:r>
-              <w:rPr>
-                <w:sz w:val="24"/>
-                <w:szCs w:val="24"/>
-              </w:rPr>
-              <w:t xml:space="preserve">it </w:t>
-            </w:r>
-            <w:r>
-              <w:rPr>
-                <w:sz w:val="24"/>
-                <w:szCs w:val="24"/>
-              </w:rPr>
-              <w:t>to</w:t>
-            </w:r>
-            <w:r>
-              <w:rPr>
-                <w:sz w:val="24"/>
-                <w:szCs w:val="24"/>
-              </w:rPr>
-              <w:t xml:space="preserve"> be done</w:t>
-            </w:r>
-            <w:r>
-              <w:rPr>
-                <w:sz w:val="24"/>
-                <w:szCs w:val="24"/>
-              </w:rPr>
-              <w:t xml:space="preserve"> i.e. by connecting the two users with a deed and the second user is able to follow up on that deed, and so on.</w:t>
-            </w:r>
-          </w:p>
-        </w:tc>
-        <w:tc>
-          <w:tcPr>
-            <w:tcW w:w="630" w:type="dxa"/>
+              <w:t xml:space="preserve"> At the start of this sprint, the creation of deeds and how it is linked to other users, forming a movement was at its elementary stage where we were able to simply add and remove deeds. By the end of this sprint we made sure this is done the way we had intended it to be done i.e. by connecting the two users with a deed and the second user is able to follow up on that deed, and so on.</w:t>
+            </w:r>
+          </w:p>
+        </w:tc>
+        <w:tc>
+          <w:tcPr>
+            <w:tcW w:w="628" w:type="dxa"/>
             <w:tcBorders>
               <w:left w:val="single" w:sz="18" w:space="0" w:color="auto"/>
               <w:right w:val="single" w:sz="18" w:space="0" w:color="auto"/>
@@ -1765,7 +1666,7 @@
         </w:tc>
         <w:tc>
           <w:tcPr>
-            <w:tcW w:w="630" w:type="dxa"/>
+            <w:tcW w:w="918" w:type="dxa"/>
             <w:tcBorders>
               <w:left w:val="single" w:sz="18" w:space="0" w:color="auto"/>
               <w:right w:val="single" w:sz="18" w:space="0" w:color="auto"/>
@@ -1784,7 +1685,7 @@
         </w:tc>
         <w:tc>
           <w:tcPr>
-            <w:tcW w:w="534" w:type="dxa"/>
+            <w:tcW w:w="290" w:type="dxa"/>
             <w:tcBorders>
               <w:left w:val="single" w:sz="18" w:space="0" w:color="auto"/>
               <w:right w:val="single" w:sz="18" w:space="0" w:color="auto"/>
@@ -1803,7 +1704,7 @@
         </w:tc>
         <w:tc>
           <w:tcPr>
-            <w:tcW w:w="3890" w:type="dxa"/>
+            <w:tcW w:w="3864" w:type="dxa"/>
             <w:tcBorders>
               <w:left w:val="single" w:sz="18" w:space="0" w:color="auto"/>
               <w:right w:val="single" w:sz="18" w:space="0" w:color="auto"/>
@@ -1861,7 +1762,7 @@
         </w:tc>
         <w:tc>
           <w:tcPr>
-            <w:tcW w:w="3067" w:type="dxa"/>
+            <w:tcW w:w="3051" w:type="dxa"/>
             <w:tcBorders>
               <w:left w:val="single" w:sz="18" w:space="0" w:color="auto"/>
               <w:right w:val="single" w:sz="18" w:space="0" w:color="auto"/>
@@ -1897,41 +1798,13 @@
                 <w:sz w:val="24"/>
                 <w:szCs w:val="24"/>
               </w:rPr>
-              <w:t xml:space="preserve">The app </w:t>
-            </w:r>
-            <w:r>
-              <w:rPr>
-                <w:sz w:val="24"/>
-                <w:szCs w:val="24"/>
-              </w:rPr>
-              <w:t>had</w:t>
-            </w:r>
-            <w:r>
-              <w:rPr>
-                <w:sz w:val="24"/>
-                <w:szCs w:val="24"/>
-              </w:rPr>
-              <w:t xml:space="preserve"> a few bugs and glitches that need</w:t>
-            </w:r>
-            <w:r>
-              <w:rPr>
-                <w:sz w:val="24"/>
-                <w:szCs w:val="24"/>
-              </w:rPr>
-              <w:t>ed</w:t>
-            </w:r>
-            <w:r>
-              <w:rPr>
-                <w:sz w:val="24"/>
-                <w:szCs w:val="24"/>
-              </w:rPr>
-              <w:t xml:space="preserve"> to be taken care of. </w:t>
-            </w:r>
-          </w:p>
-        </w:tc>
-        <w:tc>
-          <w:tcPr>
-            <w:tcW w:w="630" w:type="dxa"/>
+              <w:t xml:space="preserve">The app had a few bugs and glitches that needed to be taken care of. </w:t>
+            </w:r>
+          </w:p>
+        </w:tc>
+        <w:tc>
+          <w:tcPr>
+            <w:tcW w:w="628" w:type="dxa"/>
             <w:tcBorders>
               <w:left w:val="single" w:sz="18" w:space="0" w:color="auto"/>
               <w:right w:val="single" w:sz="18" w:space="0" w:color="auto"/>
@@ -1957,7 +1830,7 @@
         </w:tc>
         <w:tc>
           <w:tcPr>
-            <w:tcW w:w="630" w:type="dxa"/>
+            <w:tcW w:w="918" w:type="dxa"/>
             <w:tcBorders>
               <w:left w:val="single" w:sz="18" w:space="0" w:color="auto"/>
               <w:right w:val="single" w:sz="18" w:space="0" w:color="auto"/>
@@ -1976,7 +1849,7 @@
         </w:tc>
         <w:tc>
           <w:tcPr>
-            <w:tcW w:w="534" w:type="dxa"/>
+            <w:tcW w:w="290" w:type="dxa"/>
             <w:tcBorders>
               <w:left w:val="single" w:sz="18" w:space="0" w:color="auto"/>
               <w:right w:val="single" w:sz="18" w:space="0" w:color="auto"/>
@@ -1995,7 +1868,7 @@
         </w:tc>
         <w:tc>
           <w:tcPr>
-            <w:tcW w:w="3890" w:type="dxa"/>
+            <w:tcW w:w="3864" w:type="dxa"/>
             <w:tcBorders>
               <w:left w:val="single" w:sz="18" w:space="0" w:color="auto"/>
               <w:right w:val="single" w:sz="18" w:space="0" w:color="auto"/>
@@ -2021,7 +1894,15 @@
                 <w:sz w:val="24"/>
                 <w:szCs w:val="24"/>
               </w:rPr>
-              <w:t>The problem of not having push notifications on multiple devices was also fixed.</w:t>
+              <w:t xml:space="preserve">The problem of not having push notifications on multiple devices </w:t>
+            </w:r>
+            <w:r>
+              <w:rPr>
+                <w:sz w:val="24"/>
+                <w:szCs w:val="24"/>
+              </w:rPr>
+              <w:lastRenderedPageBreak/>
+              <w:t>was also fixed.</w:t>
             </w:r>
           </w:p>
         </w:tc>
@@ -2054,13 +1935,14 @@
                 <w:sz w:val="24"/>
                 <w:szCs w:val="24"/>
               </w:rPr>
+              <w:lastRenderedPageBreak/>
               <w:t>8.</w:t>
             </w:r>
           </w:p>
         </w:tc>
         <w:tc>
           <w:tcPr>
-            <w:tcW w:w="3067" w:type="dxa"/>
+            <w:tcW w:w="3051" w:type="dxa"/>
             <w:tcBorders>
               <w:left w:val="single" w:sz="18" w:space="0" w:color="auto"/>
               <w:right w:val="single" w:sz="18" w:space="0" w:color="auto"/>
@@ -2094,7 +1976,7 @@
         </w:tc>
         <w:tc>
           <w:tcPr>
-            <w:tcW w:w="630" w:type="dxa"/>
+            <w:tcW w:w="628" w:type="dxa"/>
             <w:tcBorders>
               <w:left w:val="single" w:sz="18" w:space="0" w:color="auto"/>
               <w:right w:val="single" w:sz="18" w:space="0" w:color="auto"/>
@@ -2109,6 +1991,44 @@
                 <w:szCs w:val="24"/>
               </w:rPr>
             </w:pPr>
+          </w:p>
+        </w:tc>
+        <w:tc>
+          <w:tcPr>
+            <w:tcW w:w="918" w:type="dxa"/>
+            <w:tcBorders>
+              <w:left w:val="single" w:sz="18" w:space="0" w:color="auto"/>
+              <w:right w:val="single" w:sz="18" w:space="0" w:color="auto"/>
+            </w:tcBorders>
+            <w:vAlign w:val="center"/>
+          </w:tcPr>
+          <w:p>
+            <w:pPr>
+              <w:jc w:val="center"/>
+              <w:rPr>
+                <w:sz w:val="24"/>
+                <w:szCs w:val="24"/>
+              </w:rPr>
+            </w:pPr>
+          </w:p>
+        </w:tc>
+        <w:tc>
+          <w:tcPr>
+            <w:tcW w:w="290" w:type="dxa"/>
+            <w:tcBorders>
+              <w:left w:val="single" w:sz="18" w:space="0" w:color="auto"/>
+              <w:right w:val="single" w:sz="18" w:space="0" w:color="auto"/>
+            </w:tcBorders>
+            <w:vAlign w:val="center"/>
+          </w:tcPr>
+          <w:p>
+            <w:pPr>
+              <w:jc w:val="center"/>
+              <w:rPr>
+                <w:sz w:val="24"/>
+                <w:szCs w:val="24"/>
+              </w:rPr>
+            </w:pPr>
             <w:r>
               <w:rPr>
                 <w:sz w:val="24"/>
@@ -2120,45 +2040,7 @@
         </w:tc>
         <w:tc>
           <w:tcPr>
-            <w:tcW w:w="630" w:type="dxa"/>
-            <w:tcBorders>
-              <w:left w:val="single" w:sz="18" w:space="0" w:color="auto"/>
-              <w:right w:val="single" w:sz="18" w:space="0" w:color="auto"/>
-            </w:tcBorders>
-            <w:vAlign w:val="center"/>
-          </w:tcPr>
-          <w:p>
-            <w:pPr>
-              <w:jc w:val="center"/>
-              <w:rPr>
-                <w:sz w:val="24"/>
-                <w:szCs w:val="24"/>
-              </w:rPr>
-            </w:pPr>
-          </w:p>
-        </w:tc>
-        <w:tc>
-          <w:tcPr>
-            <w:tcW w:w="534" w:type="dxa"/>
-            <w:tcBorders>
-              <w:left w:val="single" w:sz="18" w:space="0" w:color="auto"/>
-              <w:right w:val="single" w:sz="18" w:space="0" w:color="auto"/>
-            </w:tcBorders>
-            <w:vAlign w:val="center"/>
-          </w:tcPr>
-          <w:p>
-            <w:pPr>
-              <w:jc w:val="center"/>
-              <w:rPr>
-                <w:sz w:val="24"/>
-                <w:szCs w:val="24"/>
-              </w:rPr>
-            </w:pPr>
-          </w:p>
-        </w:tc>
-        <w:tc>
-          <w:tcPr>
-            <w:tcW w:w="3890" w:type="dxa"/>
+            <w:tcW w:w="3864" w:type="dxa"/>
             <w:tcBorders>
               <w:left w:val="single" w:sz="18" w:space="0" w:color="auto"/>
               <w:right w:val="single" w:sz="18" w:space="0" w:color="auto"/>
@@ -2177,15 +2059,7 @@
                 <w:sz w:val="24"/>
                 <w:szCs w:val="24"/>
               </w:rPr>
-              <w:t xml:space="preserve">We completed this imperative portion of the project and now feel confident that given that any other team that joins this project later on </w:t>
-            </w:r>
-            <w:r>
-              <w:rPr>
-                <w:sz w:val="24"/>
-                <w:szCs w:val="24"/>
-              </w:rPr>
-              <w:lastRenderedPageBreak/>
-              <w:t>can successfully transition to what was achieved by us. It will also help us get started faster if we decide to work on this project after a substantial amount of time has passed.</w:t>
+              <w:t>We completed this imperative portion of the project and now feel confident that given that any other team that joins this project later on can successfully transition to what was achieved by us. It will also help us get started faster if we decide to work on this project after a substantial amount of time has passed.</w:t>
             </w:r>
           </w:p>
         </w:tc>
@@ -2219,14 +2093,13 @@
                 <w:sz w:val="24"/>
                 <w:szCs w:val="24"/>
               </w:rPr>
-              <w:lastRenderedPageBreak/>
               <w:t>9.</w:t>
             </w:r>
           </w:p>
         </w:tc>
         <w:tc>
           <w:tcPr>
-            <w:tcW w:w="3067" w:type="dxa"/>
+            <w:tcW w:w="3051" w:type="dxa"/>
             <w:tcBorders>
               <w:left w:val="single" w:sz="18" w:space="0" w:color="auto"/>
               <w:bottom w:val="single" w:sz="18" w:space="0" w:color="auto"/>
@@ -2261,7 +2134,7 @@
         </w:tc>
         <w:tc>
           <w:tcPr>
-            <w:tcW w:w="630" w:type="dxa"/>
+            <w:tcW w:w="628" w:type="dxa"/>
             <w:tcBorders>
               <w:left w:val="single" w:sz="18" w:space="0" w:color="auto"/>
               <w:bottom w:val="single" w:sz="18" w:space="0" w:color="auto"/>
@@ -2288,7 +2161,7 @@
         </w:tc>
         <w:tc>
           <w:tcPr>
-            <w:tcW w:w="630" w:type="dxa"/>
+            <w:tcW w:w="918" w:type="dxa"/>
             <w:tcBorders>
               <w:left w:val="single" w:sz="18" w:space="0" w:color="auto"/>
               <w:bottom w:val="single" w:sz="18" w:space="0" w:color="auto"/>
@@ -2308,7 +2181,7 @@
         </w:tc>
         <w:tc>
           <w:tcPr>
-            <w:tcW w:w="534" w:type="dxa"/>
+            <w:tcW w:w="290" w:type="dxa"/>
             <w:tcBorders>
               <w:left w:val="single" w:sz="18" w:space="0" w:color="auto"/>
               <w:bottom w:val="single" w:sz="18" w:space="0" w:color="auto"/>
@@ -2328,7 +2201,7 @@
         </w:tc>
         <w:tc>
           <w:tcPr>
-            <w:tcW w:w="3890" w:type="dxa"/>
+            <w:tcW w:w="3864" w:type="dxa"/>
             <w:tcBorders>
               <w:left w:val="single" w:sz="18" w:space="0" w:color="auto"/>
               <w:bottom w:val="single" w:sz="18" w:space="0" w:color="auto"/>
@@ -2582,24 +2455,19 @@
           <w:sz w:val="24"/>
           <w:szCs w:val="24"/>
         </w:rPr>
-        <w:t xml:space="preserve">Parse provides a simplistic approach to handling our data there are a few things that suggest that it still has to go a long way before it can be considered a robust database cum server management system. We have had to spend a long time figuring out problems with changing user passwords and other user profile details – which should ideally be simple. We would definitely look in to other options like </w:t>
-      </w:r>
-      <w:proofErr w:type="spellStart"/>
-      <w:r>
-        <w:rPr>
-          <w:sz w:val="24"/>
-          <w:szCs w:val="24"/>
-        </w:rPr>
-        <w:t>Heroku</w:t>
-      </w:r>
-      <w:proofErr w:type="spellEnd"/>
-      <w:r>
-        <w:rPr>
-          <w:sz w:val="24"/>
-          <w:szCs w:val="24"/>
-        </w:rPr>
-        <w:t>, if we have to think long term with this app or if we have to work on a different app altogether.</w:t>
-      </w:r>
+        <w:t>Parse provides a simplistic approach to handling our data there are a few things that suggest that it still has to go a long way before it can be considered a robust database cum server management system. We have had to spend a long time figuring out problems with changing user passwords and other user profile details – which should ideally be simple. We would definitely look in to other options like Heroku, if we have to think long term with this app or if we have to work on a different app altogether.</w:t>
+      </w:r>
+    </w:p>
+    <w:p>
+      <w:pPr>
+        <w:pStyle w:val="Header"/>
+        <w:jc w:val="both"/>
+        <w:rPr>
+          <w:b/>
+          <w:sz w:val="24"/>
+          <w:szCs w:val="24"/>
+        </w:rPr>
+      </w:pPr>
     </w:p>
     <w:p>
       <w:pPr>
@@ -2619,19 +2487,19 @@
           <w:ilvl w:val="0"/>
           <w:numId w:val="1"/>
         </w:numPr>
-        <w:jc w:val="both"/>
-        <w:rPr>
-          <w:b/>
-          <w:sz w:val="24"/>
-          <w:szCs w:val="24"/>
-        </w:rPr>
-      </w:pPr>
-      <w:r>
-        <w:rPr>
-          <w:b/>
-          <w:sz w:val="24"/>
-          <w:szCs w:val="24"/>
-        </w:rPr>
+        <w:rPr>
+          <w:b/>
+          <w:sz w:val="24"/>
+          <w:szCs w:val="24"/>
+        </w:rPr>
+      </w:pPr>
+      <w:r>
+        <w:rPr>
+          <w:b/>
+          <w:sz w:val="24"/>
+          <w:szCs w:val="24"/>
+        </w:rPr>
+        <w:lastRenderedPageBreak/>
         <w:t>Additional Features:</w:t>
       </w:r>
       <w:r>
@@ -2661,42 +2529,45 @@
           <w:sz w:val="24"/>
           <w:szCs w:val="24"/>
         </w:rPr>
-        <w:t xml:space="preserve"> We might possible also look into programming with </w:t>
-      </w:r>
-      <w:proofErr w:type="spellStart"/>
-      <w:r>
-        <w:rPr>
-          <w:sz w:val="24"/>
-          <w:szCs w:val="24"/>
-        </w:rPr>
-        <w:t>iOS</w:t>
-      </w:r>
-      <w:proofErr w:type="spellEnd"/>
-      <w:r>
-        <w:rPr>
-          <w:sz w:val="24"/>
-          <w:szCs w:val="24"/>
-        </w:rPr>
-        <w:t xml:space="preserve">, in order to cater to a larger number of </w:t>
-      </w:r>
-      <w:proofErr w:type="gramStart"/>
-      <w:r>
-        <w:rPr>
-          <w:sz w:val="24"/>
-          <w:szCs w:val="24"/>
-        </w:rPr>
-        <w:t>audience</w:t>
-      </w:r>
-      <w:proofErr w:type="gramEnd"/>
-      <w:r>
-        <w:rPr>
-          <w:sz w:val="24"/>
-          <w:szCs w:val="24"/>
-        </w:rPr>
-        <w:t>.</w:t>
+        <w:t xml:space="preserve"> We might </w:t>
+      </w:r>
+      <w:r>
+        <w:rPr>
+          <w:sz w:val="24"/>
+          <w:szCs w:val="24"/>
+        </w:rPr>
+        <w:t>possibly also look into developing Autrui for iOS</w:t>
       </w:r>
       <w:bookmarkStart w:id="0" w:name="_GoBack"/>
       <w:bookmarkEnd w:id="0"/>
+      <w:r>
+        <w:rPr>
+          <w:sz w:val="24"/>
+          <w:szCs w:val="24"/>
+        </w:rPr>
+        <w:t xml:space="preserve"> devices, in order to cater to a larger number </w:t>
+      </w:r>
+      <w:r>
+        <w:rPr>
+          <w:sz w:val="24"/>
+          <w:szCs w:val="24"/>
+        </w:rPr>
+        <w:t xml:space="preserve">of </w:t>
+      </w:r>
+      <w:r>
+        <w:rPr>
+          <w:sz w:val="24"/>
+          <w:szCs w:val="24"/>
+        </w:rPr>
+        <w:t>audiences</w:t>
+      </w:r>
+      <w:r>
+        <w:rPr>
+          <w:sz w:val="24"/>
+          <w:szCs w:val="24"/>
+        </w:rPr>
+        <w:t>.</w:t>
+      </w:r>
       <w:r>
         <w:rPr>
           <w:b/>
@@ -2753,7 +2624,7 @@
 </file>
 
 <file path=word/numbering.xml><?xml version="1.0" encoding="utf-8"?>
-<w:numbering xmlns:wpc="http://schemas.microsoft.com/office/word/2010/wordprocessingCanvas" xmlns:mc="http://schemas.openxmlformats.org/markup-compatibility/2006" xmlns:o="urn:schemas-microsoft-com:office:office" xmlns:r="http://schemas.openxmlformats.org/officeDocument/2006/relationships" xmlns:m="http://schemas.openxmlformats.org/officeDocument/2006/math" xmlns:v="urn:schemas-microsoft-com:vml" xmlns:wp14="http://schemas.microsoft.com/office/word/2010/wordprocessingDrawing" xmlns:wp="http://schemas.openxmlformats.org/drawingml/2006/wordprocessingDrawing" xmlns:w10="urn:schemas-microsoft-com:office:word" xmlns:w="http://schemas.openxmlformats.org/wordprocessingml/2006/main" xmlns:w14="http://schemas.microsoft.com/office/word/2010/wordml" xmlns:wpg="http://schemas.microsoft.com/office/word/2010/wordprocessingGroup" xmlns:wpi="http://schemas.microsoft.com/office/word/2010/wordprocessingInk" xmlns:wne="http://schemas.microsoft.com/office/word/2006/wordml" xmlns:wps="http://schemas.microsoft.com/office/word/2010/wordprocessingShape" mc:Ignorable="w14 wp14">
+<w:numbering xmlns:wpc="http://schemas.microsoft.com/office/word/2010/wordprocessingCanvas" xmlns:mo="http://schemas.microsoft.com/office/mac/office/2008/main" xmlns:mc="http://schemas.openxmlformats.org/markup-compatibility/2006" xmlns:mv="urn:schemas-microsoft-com:mac:vml" xmlns:o="urn:schemas-microsoft-com:office:office" xmlns:r="http://schemas.openxmlformats.org/officeDocument/2006/relationships" xmlns:m="http://schemas.openxmlformats.org/officeDocument/2006/math" xmlns:v="urn:schemas-microsoft-com:vml" xmlns:wp14="http://schemas.microsoft.com/office/word/2010/wordprocessingDrawing" xmlns:wp="http://schemas.openxmlformats.org/drawingml/2006/wordprocessingDrawing" xmlns:w10="urn:schemas-microsoft-com:office:word" xmlns:w="http://schemas.openxmlformats.org/wordprocessingml/2006/main" xmlns:w14="http://schemas.microsoft.com/office/word/2010/wordml" xmlns:wpg="http://schemas.microsoft.com/office/word/2010/wordprocessingGroup" xmlns:wpi="http://schemas.microsoft.com/office/word/2010/wordprocessingInk" xmlns:wne="http://schemas.microsoft.com/office/word/2006/wordml" xmlns:wps="http://schemas.microsoft.com/office/word/2010/wordprocessingShape" mc:Ignorable="w14 wp14">
   <w:abstractNum w:abstractNumId="0">
     <w:nsid w:val="0DA23D9F"/>
     <w:multiLevelType w:val="hybridMultilevel"/>
@@ -2868,7 +2739,7 @@
       </w:pPr>
     </w:pPrDefault>
   </w:docDefaults>
-  <w:latentStyles w:defLockedState="0" w:defUIPriority="99" w:defSemiHidden="1" w:defUnhideWhenUsed="1" w:defQFormat="0" w:count="267">
+  <w:latentStyles w:defLockedState="0" w:defUIPriority="99" w:defSemiHidden="1" w:defUnhideWhenUsed="1" w:defQFormat="0" w:count="276">
     <w:lsdException w:name="Normal" w:semiHidden="0" w:uiPriority="0" w:unhideWhenUsed="0" w:qFormat="1"/>
     <w:lsdException w:name="heading 1" w:semiHidden="0" w:uiPriority="9" w:unhideWhenUsed="0" w:qFormat="1"/>
     <w:lsdException w:name="heading 2" w:uiPriority="9" w:qFormat="1"/>
@@ -3090,7 +2961,7 @@
 </file>
 
 <file path=word/stylesWithEffects.xml><?xml version="1.0" encoding="utf-8"?>
-<w:styles xmlns:wpc="http://schemas.microsoft.com/office/word/2010/wordprocessingCanvas" xmlns:mc="http://schemas.openxmlformats.org/markup-compatibility/2006" xmlns:o="urn:schemas-microsoft-com:office:office" xmlns:r="http://schemas.openxmlformats.org/officeDocument/2006/relationships" xmlns:m="http://schemas.openxmlformats.org/officeDocument/2006/math" xmlns:v="urn:schemas-microsoft-com:vml" xmlns:wp14="http://schemas.microsoft.com/office/word/2010/wordprocessingDrawing" xmlns:wp="http://schemas.openxmlformats.org/drawingml/2006/wordprocessingDrawing" xmlns:w10="urn:schemas-microsoft-com:office:word" xmlns:w="http://schemas.openxmlformats.org/wordprocessingml/2006/main" xmlns:w14="http://schemas.microsoft.com/office/word/2010/wordml" xmlns:wpg="http://schemas.microsoft.com/office/word/2010/wordprocessingGroup" xmlns:wpi="http://schemas.microsoft.com/office/word/2010/wordprocessingInk" xmlns:wne="http://schemas.microsoft.com/office/word/2006/wordml" xmlns:wps="http://schemas.microsoft.com/office/word/2010/wordprocessingShape" mc:Ignorable="w14 wp14">
+<w:styles xmlns:wpc="http://schemas.microsoft.com/office/word/2010/wordprocessingCanvas" xmlns:mo="http://schemas.microsoft.com/office/mac/office/2008/main" xmlns:mc="http://schemas.openxmlformats.org/markup-compatibility/2006" xmlns:mv="urn:schemas-microsoft-com:mac:vml" xmlns:o="urn:schemas-microsoft-com:office:office" xmlns:r="http://schemas.openxmlformats.org/officeDocument/2006/relationships" xmlns:m="http://schemas.openxmlformats.org/officeDocument/2006/math" xmlns:v="urn:schemas-microsoft-com:vml" xmlns:wp14="http://schemas.microsoft.com/office/word/2010/wordprocessingDrawing" xmlns:wp="http://schemas.openxmlformats.org/drawingml/2006/wordprocessingDrawing" xmlns:w10="urn:schemas-microsoft-com:office:word" xmlns:w="http://schemas.openxmlformats.org/wordprocessingml/2006/main" xmlns:w14="http://schemas.microsoft.com/office/word/2010/wordml" xmlns:wpg="http://schemas.microsoft.com/office/word/2010/wordprocessingGroup" xmlns:wpi="http://schemas.microsoft.com/office/word/2010/wordprocessingInk" xmlns:wne="http://schemas.microsoft.com/office/word/2006/wordml" xmlns:wps="http://schemas.microsoft.com/office/word/2010/wordprocessingShape" mc:Ignorable="w14 wp14">
   <w:docDefaults>
     <w:rPrDefault>
       <w:rPr>
@@ -3108,7 +2979,7 @@
       </w:pPr>
     </w:pPrDefault>
   </w:docDefaults>
-  <w:latentStyles w:defLockedState="0" w:defUIPriority="99" w:defSemiHidden="1" w:defUnhideWhenUsed="1" w:defQFormat="0" w:count="267">
+  <w:latentStyles w:defLockedState="0" w:defUIPriority="99" w:defSemiHidden="1" w:defUnhideWhenUsed="1" w:defQFormat="0" w:count="276">
     <w:lsdException w:name="Normal" w:semiHidden="0" w:uiPriority="0" w:unhideWhenUsed="0" w:qFormat="1"/>
     <w:lsdException w:name="heading 1" w:semiHidden="0" w:uiPriority="9" w:unhideWhenUsed="0" w:qFormat="1"/>
     <w:lsdException w:name="heading 2" w:uiPriority="9" w:qFormat="1"/>
@@ -3584,7 +3455,7 @@
   <a:extraClrSchemeLst/>
   <a:extLst>
     <a:ext uri="{05A4C25C-085E-4340-85A3-A5531E510DB2}">
-      <thm15:themeFamily xmlns="" xmlns:thm15="http://schemas.microsoft.com/office/thememl/2012/main" name="Office Theme" id="{62F939B6-93AF-4DB8-9C6B-D6C7DFDC589F}" vid="{4A3C46E8-61CC-4603-A589-7422A47A8E4A}"/>
+      <thm15:themeFamily xmlns:thm15="http://schemas.microsoft.com/office/thememl/2012/main" xmlns="" name="Office Theme" id="{62F939B6-93AF-4DB8-9C6B-D6C7DFDC589F}" vid="{4A3C46E8-61CC-4603-A589-7422A47A8E4A}"/>
     </a:ext>
   </a:extLst>
 </a:theme>

</xml_diff>